<commit_message>
added use case diagrams
</commit_message>
<xml_diff>
--- a/POPRAWIONE_Metodyka_Mularski_Mularski_Nejdrowski.docx
+++ b/POPRAWIONE_Metodyka_Mularski_Mularski_Nejdrowski.docx
@@ -280,7 +280,13 @@
         <w:jc w:val="both"/>
       </w:pPr>
       <w:r>
-        <w:t>Grzegorz pracował w apartamentowcu jako recepcjonista. Wydawał klucze do mieszkania na określony czas. Czystość apartamentów była kontrolowana przez zewnętrzna firmę sprzątającą. Pokoje były sprzątane przed przyjazdem gości oraz po ich wyjeździe. Różniły się one wyposażeniem i wielkością co skutkowało rożnym zapotrzebowaniem na środki czystości. Grzegorz dostrzegł brak kontroli nad tymi zasobami, bowiem nikt nit rejestrował ich zużycia. Sprzątaczki nie były rozliczane ze zużycia tych środków a reszta pracowników nie była w stanie tego sprawdzać. Skutkowało to nierównomiernym wykorzystaniem chemii, często zdarzały się sytuację, gdy akurat potrzebnego środka było za mało, natomiast tych mniej ważnych pozostawał spory nadmiar. Zamówienia składane były przez pracowników recepcji, którzy jak już wiemy, nie mieli pełnej kontroli nad zużywaniem środków chemicznych. Powodowało to, że zamówienia były kompletowane „na oko”, bądź po prostu powielane z zeszłego tygodnia. Zdarzały się także sytuację, że zamówienia składane były przez koordynatorów z zewnątrz, którzy nie mieli wiedzy odnośnie aktualnego stanu chemii w danym hotelu, przez co dostarczane były niewłaściwe środki, bądź dostawy były niekompletne. Wszystkie te sytuacje skutkowały obniżeniem standardów sprzątania oraz doprowadzały do niewłaściwości finansowych, tj. znacznemu zwiększeniu wydatków na środki chemiczne, co przynosiło firmie straty.</w:t>
+        <w:t>Grzegorz pracował w apartamentowcu jako recepcjonista. Wydawał klucze do mieszkania na określony czas. Czystość apartamentów była kontrolowana przez zewnętrzna firmę sprzątającą. Pokoje były sprzątane przed przyjazdem gości oraz po ich wyjeździe. Różniły się one wyposażeniem i wielkością co skutkowało rożnym zapotrzebowaniem na środki czystości. Grzegorz dostrzegł brak kontroli na</w:t>
+      </w:r>
+      <w:r>
+        <w:t>d tymi zasobami, bowiem nikt nie</w:t>
+      </w:r>
+      <w:r>
+        <w:t xml:space="preserve"> rejestrował ich zużycia. Sprzątaczki nie były rozliczane ze zużycia tych środków a reszta pracowników nie była w stanie tego sprawdzać. Skutkowało to nierównomiernym wykorzystaniem chemii, często zdarzały się sytuację, gdy akurat potrzebnego środka było za mało, natomiast tych mniej ważnych pozostawał spory nadmiar. Zamówienia składane były przez pracowników recepcji, którzy jak już wiemy, nie mieli pełnej kontroli nad zużywaniem środków chemicznych. Powodowało to, że zamówienia były kompletowane „na oko”, bądź po prostu powielane z zeszłego tygodnia. Zdarzały się także sytuację, że zamówienia składane były przez koordynatorów z zewnątrz, którzy nie mieli wiedzy odnośnie aktualnego stanu chemii w danym hotelu, przez co dostarczane były niewłaściwe środki, bądź dostawy były niekompletne. Wszystkie te sytuacje skutkowały obniżeniem standardów sprzątania oraz doprowadzały do niewłaściwości finansowych, tj. znacznemu zwiększeniu wydatków na środki chemiczne, co przynosiło firmie straty.</w:t>
       </w:r>
     </w:p>
     <w:p>
@@ -617,8 +623,6 @@
       <w:r>
         <w:t xml:space="preserve">Odbiera zamówienia </w:t>
       </w:r>
-      <w:bookmarkStart w:id="0" w:name="_GoBack"/>
-      <w:bookmarkEnd w:id="0"/>
     </w:p>
     <w:p>
       <w:pPr>
@@ -3594,8 +3598,91 @@
     </w:tbl>
     <w:p/>
     <w:p>
-      <w:r>
-        <w:t>6.</w:t>
+      <w:pPr>
+        <w:pStyle w:val="Akapitzlist"/>
+        <w:numPr>
+          <w:ilvl w:val="0"/>
+          <w:numId w:val="5"/>
+        </w:numPr>
+        <w:rPr>
+          <w:rStyle w:val="Heading1Char"/>
+        </w:rPr>
+      </w:pPr>
+      <w:r>
+        <w:rPr>
+          <w:rStyle w:val="Heading1Char"/>
+        </w:rPr>
+        <w:t xml:space="preserve"> Przypadki użycia </w:t>
+      </w:r>
+    </w:p>
+    <w:p>
+      <w:pPr>
+        <w:rPr>
+          <w:rStyle w:val="Heading1Char"/>
+        </w:rPr>
+      </w:pPr>
+      <w:r>
+        <w:rPr>
+          <w:rStyle w:val="Heading1Char"/>
+        </w:rPr>
+        <w:pict>
+          <v:shape id="_x0000_i1026" type="#_x0000_t75" style="width:453.5pt;height:251.5pt">
+            <v:imagedata r:id="rId9" o:title="use_case_system"/>
+          </v:shape>
+        </w:pict>
+      </w:r>
+    </w:p>
+    <w:p>
+      <w:pPr>
+        <w:rPr>
+          <w:rStyle w:val="Heading1Char"/>
+        </w:rPr>
+      </w:pPr>
+      <w:r>
+        <w:rPr>
+          <w:rStyle w:val="Heading1Char"/>
+        </w:rPr>
+        <w:lastRenderedPageBreak/>
+        <w:pict>
+          <v:shape id="_x0000_i1027" type="#_x0000_t75" style="width:453.5pt;height:248pt">
+            <v:imagedata r:id="rId10" o:title="use_case_sprzatacz"/>
+          </v:shape>
+        </w:pict>
+      </w:r>
+    </w:p>
+    <w:p>
+      <w:pPr>
+        <w:rPr>
+          <w:rStyle w:val="Heading1Char"/>
+        </w:rPr>
+      </w:pPr>
+      <w:r>
+        <w:rPr>
+          <w:rStyle w:val="Heading1Char"/>
+        </w:rPr>
+        <w:pict>
+          <v:shape id="_x0000_i1028" type="#_x0000_t75" style="width:453pt;height:259pt">
+            <v:imagedata r:id="rId11" o:title="use_case_recepcjonista"/>
+          </v:shape>
+        </w:pict>
+      </w:r>
+    </w:p>
+    <w:p>
+      <w:pPr>
+        <w:rPr>
+          <w:rStyle w:val="Heading1Char"/>
+        </w:rPr>
+      </w:pPr>
+      <w:r>
+        <w:rPr>
+          <w:rStyle w:val="Heading1Char"/>
+        </w:rPr>
+        <w:lastRenderedPageBreak/>
+        <w:pict>
+          <v:shape id="_x0000_i1029" type="#_x0000_t75" style="width:453.5pt;height:244.5pt">
+            <v:imagedata r:id="rId12" o:title="use_case_magazyn"/>
+          </v:shape>
+        </w:pict>
       </w:r>
     </w:p>
     <w:p>
@@ -3632,27 +3719,40 @@
         <w:tabs>
           <w:tab w:val="left" w:pos="0"/>
         </w:tabs>
+        <w:spacing w:line="240" w:lineRule="auto"/>
       </w:pPr>
       <w:r>
         <w:t>Logowanie do systemu</w:t>
       </w:r>
     </w:p>
     <w:p>
+      <w:pPr>
+        <w:spacing w:line="240" w:lineRule="auto"/>
+      </w:pPr>
       <w:r>
         <w:t>1.1. Użytkownik klika przycisk „Logowanie”.</w:t>
       </w:r>
     </w:p>
     <w:p>
+      <w:pPr>
+        <w:spacing w:line="240" w:lineRule="auto"/>
+      </w:pPr>
       <w:r>
         <w:t>1.2 System przenosi użytkownika do formularza, który musi być przez niego wypełniony.</w:t>
       </w:r>
     </w:p>
     <w:p>
+      <w:pPr>
+        <w:spacing w:line="240" w:lineRule="auto"/>
+      </w:pPr>
       <w:r>
         <w:t>1.3 Użytkownik wybiera odpowiednią dla siebie zawartość systemu, oddzielną dla każdego stanowiska</w:t>
       </w:r>
     </w:p>
     <w:p>
+      <w:pPr>
+        <w:spacing w:line="240" w:lineRule="auto"/>
+      </w:pPr>
       <w:r>
         <w:t>1.4. Podanie swojego prywatnego identyfikatora otwiera odpowiednią zawartość systemu</w:t>
       </w:r>
@@ -3666,22 +3766,32 @@
         <w:tabs>
           <w:tab w:val="left" w:pos="0"/>
         </w:tabs>
+        <w:spacing w:line="240" w:lineRule="auto"/>
       </w:pPr>
       <w:r>
         <w:t>Sprawdzenie stanu środków chemicznych</w:t>
       </w:r>
     </w:p>
     <w:p>
+      <w:pPr>
+        <w:spacing w:line="240" w:lineRule="auto"/>
+      </w:pPr>
       <w:r>
         <w:t>2.1. Kliknięcie zakładki „dostępność” przenosi użytkownika(recepcjonista, pracownik sprzątający, pracownik magazynu) do stanu środków chemicznych.</w:t>
       </w:r>
     </w:p>
     <w:p>
+      <w:pPr>
+        <w:spacing w:line="240" w:lineRule="auto"/>
+      </w:pPr>
       <w:r>
         <w:t>2.1.1 Recepcjonista ma możliwość zaktualizowania stanu środków czystości przy pomocy kliknięcia przycisku „aktualizuj” i wypełnieniu formularza. Może zwiększyć lub zmniejszyć ilość konkretnego środka.</w:t>
       </w:r>
     </w:p>
     <w:p>
+      <w:pPr>
+        <w:spacing w:line="240" w:lineRule="auto"/>
+      </w:pPr>
       <w:r>
         <w:t>2.1.2 System pozwala także recepcjoniście dodać nowe pozycje na liście środków chemicznych lub usunąć stare.</w:t>
       </w:r>
@@ -3695,26 +3805,32 @@
         <w:tabs>
           <w:tab w:val="left" w:pos="0"/>
         </w:tabs>
+        <w:spacing w:line="240" w:lineRule="auto"/>
       </w:pPr>
       <w:r>
         <w:t>Dobranie środków chemicznych</w:t>
       </w:r>
     </w:p>
     <w:p>
+      <w:pPr>
+        <w:spacing w:line="240" w:lineRule="auto"/>
+      </w:pPr>
       <w:r>
         <w:t>3.1. Pracownik sprzątający klikając odpowiedni przycisk wyświetla listę środków dostępnych w hotelu.</w:t>
       </w:r>
     </w:p>
     <w:p>
-      <w:r>
-        <w:t xml:space="preserve">3.2. System zezwala użytkownikowi sporządzić listę potrzebnych środków czystości do sprzątnięcia </w:t>
-      </w:r>
-      <w:r>
-        <w:lastRenderedPageBreak/>
-        <w:t>apartamentu.</w:t>
-      </w:r>
-    </w:p>
-    <w:p>
+      <w:pPr>
+        <w:spacing w:line="240" w:lineRule="auto"/>
+      </w:pPr>
+      <w:r>
+        <w:t>3.2. System zezwala użytkownikowi sporządzić listę potrzebnych środków czystości do sprzątnięcia apartamentu.</w:t>
+      </w:r>
+    </w:p>
+    <w:p>
+      <w:pPr>
+        <w:spacing w:line="240" w:lineRule="auto"/>
+      </w:pPr>
       <w:r>
         <w:t>3.3. Pracownik sprzątający sporządza własna listę potrzebnych środków na dany apartament.</w:t>
       </w:r>
@@ -3728,18 +3844,26 @@
         <w:tabs>
           <w:tab w:val="left" w:pos="0"/>
         </w:tabs>
+        <w:spacing w:line="240" w:lineRule="auto"/>
       </w:pPr>
       <w:r>
         <w:t>Sporządzenie listy zużytej chemii</w:t>
       </w:r>
     </w:p>
     <w:p>
+      <w:pPr>
+        <w:spacing w:line="240" w:lineRule="auto"/>
+      </w:pPr>
       <w:r>
         <w:t>4.1. Pracownik sprzątający przechodzi do zakładki „dostępność”</w:t>
       </w:r>
     </w:p>
     <w:p>
-      <w:r>
+      <w:pPr>
+        <w:spacing w:line="240" w:lineRule="auto"/>
+      </w:pPr>
+      <w:r>
+        <w:lastRenderedPageBreak/>
         <w:t>4.2. Użytkownik ma możliwość wprowadzenia poprzez formularz, jakie środki czystości zostały przez niego użyte na dany apartament.</w:t>
       </w:r>
     </w:p>
@@ -3752,32 +3876,48 @@
         <w:tabs>
           <w:tab w:val="left" w:pos="0"/>
         </w:tabs>
+        <w:spacing w:line="240" w:lineRule="auto"/>
       </w:pPr>
       <w:r>
         <w:t>Kontrola zużycia środków czystości</w:t>
       </w:r>
     </w:p>
     <w:p>
+      <w:pPr>
+        <w:spacing w:line="240" w:lineRule="auto"/>
+      </w:pPr>
       <w:r>
         <w:t>5.1. Recepcjonista przechodzi w dostępna dla niego zakładkę „zużycie”.</w:t>
       </w:r>
     </w:p>
     <w:p>
+      <w:pPr>
+        <w:spacing w:line="240" w:lineRule="auto"/>
+      </w:pPr>
       <w:r>
         <w:t>5.1.1. System wyświetla listę pracowników sprzątających.</w:t>
       </w:r>
     </w:p>
     <w:p>
+      <w:pPr>
+        <w:spacing w:line="240" w:lineRule="auto"/>
+      </w:pPr>
       <w:r>
         <w:t>5.1.2 Pracownik recepcji ma możliwość sprawdzenia jakich środków czystości używał konkretny pracownik sprzątający.</w:t>
       </w:r>
     </w:p>
     <w:p>
+      <w:pPr>
+        <w:spacing w:line="240" w:lineRule="auto"/>
+      </w:pPr>
       <w:r>
         <w:t>5.2. Pracownikowi recepcji wyświetla się lista zużytych środków chemicznych.</w:t>
       </w:r>
     </w:p>
     <w:p>
+      <w:pPr>
+        <w:spacing w:line="240" w:lineRule="auto"/>
+      </w:pPr>
       <w:r>
         <w:t>5.2.1. System zezwala na filtrowanie wyników, np. na ilość zużytych środków danego dnia lub miesiąca.</w:t>
       </w:r>
@@ -3791,17 +3931,24 @@
         <w:tabs>
           <w:tab w:val="left" w:pos="0"/>
         </w:tabs>
+        <w:spacing w:line="240" w:lineRule="auto"/>
       </w:pPr>
       <w:r>
         <w:t>Kontaktowanie się z magazynem</w:t>
       </w:r>
     </w:p>
     <w:p>
+      <w:pPr>
+        <w:spacing w:line="240" w:lineRule="auto"/>
+      </w:pPr>
       <w:r>
         <w:t>6.1. Recepcjonista przechodzi do zakładki „kontakt”.</w:t>
       </w:r>
     </w:p>
     <w:p>
+      <w:pPr>
+        <w:spacing w:line="240" w:lineRule="auto"/>
+      </w:pPr>
       <w:r>
         <w:t>6.2. Za pomocą formularza pracownik recepcji może skontaktować się bezpośrednio z pracownikiem magazynu w celu uzyskania np. informacji o złożonym wcześniej zamówieniu.</w:t>
       </w:r>
@@ -3815,37 +3962,56 @@
         <w:tabs>
           <w:tab w:val="left" w:pos="0"/>
         </w:tabs>
+        <w:spacing w:line="240" w:lineRule="auto"/>
       </w:pPr>
       <w:r>
         <w:t>Składanie zamówień</w:t>
       </w:r>
     </w:p>
     <w:p>
+      <w:pPr>
+        <w:spacing w:line="240" w:lineRule="auto"/>
+      </w:pPr>
       <w:r>
         <w:t>7.1. Recepcjonista przechodzi do zakładki „zamówienia”.</w:t>
       </w:r>
     </w:p>
     <w:p>
+      <w:pPr>
+        <w:spacing w:line="240" w:lineRule="auto"/>
+      </w:pPr>
       <w:r>
         <w:t>7.2. System generuje listę złożonych zamówień wraz z informacjami o jej stanie.</w:t>
       </w:r>
     </w:p>
     <w:p>
+      <w:pPr>
+        <w:spacing w:line="240" w:lineRule="auto"/>
+      </w:pPr>
       <w:r>
         <w:t>7.3 Pracownik recepcji poprzez kliknięcie przycisku przechodzi do panelu składania zamówień.</w:t>
       </w:r>
     </w:p>
     <w:p>
+      <w:pPr>
+        <w:spacing w:line="240" w:lineRule="auto"/>
+      </w:pPr>
       <w:r>
         <w:t>7.3.1. System wyświetla listę dostępnych środków chemicznych w hotelu.</w:t>
       </w:r>
     </w:p>
     <w:p>
+      <w:pPr>
+        <w:spacing w:line="240" w:lineRule="auto"/>
+      </w:pPr>
       <w:r>
         <w:t>7.3.2. Użytkownik dobiera potrzebnej hotelowi chemii.</w:t>
       </w:r>
     </w:p>
     <w:p>
+      <w:pPr>
+        <w:spacing w:line="240" w:lineRule="auto"/>
+      </w:pPr>
       <w:r>
         <w:t>7.3.3. Po sporządzeniu zamówienia, recepcjonista potwierdza ją i wysyła do pracownika magazynu.</w:t>
       </w:r>
@@ -3859,41 +4025,56 @@
         <w:tabs>
           <w:tab w:val="left" w:pos="0"/>
         </w:tabs>
+        <w:spacing w:line="240" w:lineRule="auto"/>
       </w:pPr>
       <w:r>
         <w:t>Sprawdzanie złożonych zamówień</w:t>
       </w:r>
     </w:p>
     <w:p>
+      <w:pPr>
+        <w:spacing w:line="240" w:lineRule="auto"/>
+      </w:pPr>
       <w:r>
         <w:t>8.1. Pracownik magazynu przechodzi do zakładki „zamówienia”.</w:t>
       </w:r>
     </w:p>
     <w:p>
+      <w:pPr>
+        <w:spacing w:line="240" w:lineRule="auto"/>
+      </w:pPr>
       <w:r>
         <w:t>8.1.1. System wyświetla mu listę złożonych przez hotele zamówień.</w:t>
       </w:r>
     </w:p>
     <w:p>
-      <w:r>
-        <w:t xml:space="preserve">8.2. Kliknięcie w odpowiednie zamówienie przenosi do listy dodanych do zamówienia środków </w:t>
-      </w:r>
-      <w:r>
-        <w:lastRenderedPageBreak/>
-        <w:t>czystości.</w:t>
-      </w:r>
-    </w:p>
-    <w:p>
+      <w:pPr>
+        <w:spacing w:line="240" w:lineRule="auto"/>
+      </w:pPr>
+      <w:r>
+        <w:t>8.2. Kliknięcie w odpowiednie zamówienie przenosi do listy dodanych do zamówienia środków czystości.</w:t>
+      </w:r>
+    </w:p>
+    <w:p>
+      <w:pPr>
+        <w:spacing w:line="240" w:lineRule="auto"/>
+      </w:pPr>
       <w:r>
         <w:t>8.3. Komplementując zamówienie pracownik magazynu dodaje do listy kolejne środki chemiczne.</w:t>
       </w:r>
     </w:p>
     <w:p>
+      <w:pPr>
+        <w:spacing w:line="240" w:lineRule="auto"/>
+      </w:pPr>
       <w:r>
         <w:t>8.4. Po skomplementowaniu wszystkich potrzebnych artykułów, pracownik magazynu wysyła zamówienie.</w:t>
       </w:r>
     </w:p>
     <w:p>
+      <w:pPr>
+        <w:spacing w:line="240" w:lineRule="auto"/>
+      </w:pPr>
       <w:r>
         <w:t>8.5. Po wysłaniu zamówienia, magazynier wysyła potwierdzenie wysyłki do recepcjonisty.</w:t>
       </w:r>
@@ -3904,7 +4085,10 @@
         <w:tab/>
       </w:r>
     </w:p>
-    <w:p/>
+    <w:p>
+      <w:bookmarkStart w:id="0" w:name="_GoBack"/>
+      <w:bookmarkEnd w:id="0"/>
+    </w:p>
     <w:p/>
     <w:p/>
     <w:sectPr>

</xml_diff>